<commit_message>
Specifikacija baza promjenjena,kod Privatnik Controllera dodata sitna promjena i SSU Azurriraj ponudu izmjenjen
Change-Id: I34e63e12e8f28640dbdd2f9b45ecde040bc8e68d
</commit_message>
<xml_diff>
--- a/Faza3/Izmenjen projektni zadatak/SSU/SSU_Ulogovani_korisnik_Vandredna_voznja.docx
+++ b/Faza3/Izmenjen projektni zadatak/SSU/SSU_Ulogovani_korisnik_Vandredna_voznja.docx
@@ -608,17 +608,7 @@
           <w:sz w:val="36"/>
         </w:rPr>
         <w:lastRenderedPageBreak/>
-        <w:t>Is</w:t>
-      </w:r>
-      <w:bookmarkStart w:id="0" w:name="_GoBack"/>
-      <w:bookmarkEnd w:id="0"/>
-      <w:r>
-        <w:rPr>
-          <w:rFonts w:ascii="Arial" w:eastAsia="Arial" w:hAnsi="Arial" w:cs="Arial"/>
-          <w:b/>
-          <w:sz w:val="36"/>
-        </w:rPr>
-        <w:t>torija</w:t>
+        <w:t>Istorija</w:t>
       </w:r>
       <w:proofErr w:type="spellEnd"/>
       <w:r>
@@ -1214,9 +1204,14 @@
             <w:r>
               <w:rPr>
                 <w:rFonts w:ascii="Times New Roman" w:eastAsia="Times New Roman" w:hAnsi="Times New Roman" w:cs="Times New Roman"/>
-                <w:sz w:val="20"/>
               </w:rPr>
               <w:t xml:space="preserve"> </w:t>
+            </w:r>
+            <w:r>
+              <w:rPr>
+                <w:rFonts w:ascii="Times New Roman" w:eastAsia="Times New Roman" w:hAnsi="Times New Roman" w:cs="Times New Roman"/>
+              </w:rPr>
+              <w:t>06.06.2023.</w:t>
             </w:r>
           </w:p>
         </w:tc>
@@ -1234,9 +1229,14 @@
             <w:r>
               <w:rPr>
                 <w:rFonts w:ascii="Times New Roman" w:eastAsia="Times New Roman" w:hAnsi="Times New Roman" w:cs="Times New Roman"/>
-                <w:sz w:val="20"/>
               </w:rPr>
               <w:t xml:space="preserve"> </w:t>
+            </w:r>
+            <w:r>
+              <w:rPr>
+                <w:rFonts w:ascii="Times New Roman" w:eastAsia="Times New Roman" w:hAnsi="Times New Roman" w:cs="Times New Roman"/>
+              </w:rPr>
+              <w:t>1.2</w:t>
             </w:r>
           </w:p>
         </w:tc>
@@ -1251,12 +1251,23 @@
             </w:tcBorders>
           </w:tcPr>
           <w:p>
+            <w:pPr>
+              <w:rPr>
+                <w:lang w:val="sr-Latn-RS"/>
+              </w:rPr>
+            </w:pPr>
             <w:r>
               <w:rPr>
                 <w:rFonts w:ascii="Times New Roman" w:eastAsia="Times New Roman" w:hAnsi="Times New Roman" w:cs="Times New Roman"/>
-                <w:sz w:val="20"/>
               </w:rPr>
               <w:t xml:space="preserve"> </w:t>
+            </w:r>
+            <w:r>
+              <w:rPr>
+                <w:rFonts w:ascii="Times New Roman" w:eastAsia="Times New Roman" w:hAnsi="Times New Roman" w:cs="Times New Roman"/>
+                <w:lang w:val="sr-Latn-RS"/>
+              </w:rPr>
+              <w:t>Slovna greška ispravljena.</w:t>
             </w:r>
           </w:p>
         </w:tc>
@@ -1274,10 +1285,31 @@
             <w:r>
               <w:rPr>
                 <w:rFonts w:ascii="Times New Roman" w:eastAsia="Times New Roman" w:hAnsi="Times New Roman" w:cs="Times New Roman"/>
-                <w:sz w:val="20"/>
               </w:rPr>
               <w:t xml:space="preserve"> </w:t>
             </w:r>
+            <w:proofErr w:type="spellStart"/>
+            <w:r>
+              <w:rPr>
+                <w:rFonts w:ascii="Times New Roman" w:eastAsia="Times New Roman" w:hAnsi="Times New Roman" w:cs="Times New Roman"/>
+              </w:rPr>
+              <w:t>Anja</w:t>
+            </w:r>
+            <w:proofErr w:type="spellEnd"/>
+            <w:r>
+              <w:rPr>
+                <w:rFonts w:ascii="Times New Roman" w:eastAsia="Times New Roman" w:hAnsi="Times New Roman" w:cs="Times New Roman"/>
+              </w:rPr>
+              <w:t xml:space="preserve"> </w:t>
+            </w:r>
+            <w:proofErr w:type="spellStart"/>
+            <w:r>
+              <w:rPr>
+                <w:rFonts w:ascii="Times New Roman" w:eastAsia="Times New Roman" w:hAnsi="Times New Roman" w:cs="Times New Roman"/>
+              </w:rPr>
+              <w:t>Ćurić</w:t>
+            </w:r>
+            <w:proofErr w:type="spellEnd"/>
           </w:p>
         </w:tc>
       </w:tr>
@@ -1323,6 +1355,8 @@
               </w:rPr>
               <w:t xml:space="preserve"> </w:t>
             </w:r>
+            <w:bookmarkStart w:id="0" w:name="_GoBack"/>
+            <w:bookmarkEnd w:id="0"/>
           </w:p>
         </w:tc>
         <w:tc>
@@ -9497,7 +9531,23 @@
           <w:sz w:val="20"/>
           <w:lang w:val="sr-Latn-RS"/>
         </w:rPr>
-        <w:t xml:space="preserve"> je dobija korisnik je dobija korisnik inbox.</w:t>
+        <w:t xml:space="preserve"> je dobija </w:t>
+      </w:r>
+      <w:r>
+        <w:rPr>
+          <w:rFonts w:ascii="Times New Roman" w:hAnsi="Times New Roman" w:cs="Times New Roman"/>
+          <w:sz w:val="20"/>
+          <w:lang w:val="sr-Latn-RS"/>
+        </w:rPr>
+        <w:t xml:space="preserve">kroz </w:t>
+      </w:r>
+      <w:r>
+        <w:rPr>
+          <w:rFonts w:ascii="Times New Roman" w:hAnsi="Times New Roman" w:cs="Times New Roman"/>
+          <w:sz w:val="20"/>
+          <w:lang w:val="sr-Latn-RS"/>
+        </w:rPr>
+        <w:t>inbox.</w:t>
       </w:r>
     </w:p>
     <w:p>

</xml_diff>